<commit_message>
Updated dev setup version 2
</commit_message>
<xml_diff>
--- a/Documents/SKyber_DevSetup.docx
+++ b/Documents/SKyber_DevSetup.docx
@@ -325,12 +325,10 @@
         <w:jc w:val="center"/>
       </w:pPr>
       <w:proofErr w:type="spellStart"/>
-      <w:proofErr w:type="gramStart"/>
       <w:r>
         <w:t>Bayona,Jaevie</w:t>
       </w:r>
       <w:proofErr w:type="spellEnd"/>
-      <w:proofErr w:type="gramEnd"/>
       <w:r>
         <w:t xml:space="preserve"> V.</w:t>
       </w:r>
@@ -652,7 +650,47 @@
           <w:color w:val="000000" w:themeColor="text1"/>
           <w:lang w:val="en-PH"/>
         </w:rPr>
-        <w:t>Android Studios / Native Mobile Development</w:t>
+        <w:t>Android Studios</w:t>
+      </w:r>
+      <w:r>
+        <w:rPr>
+          <w:rFonts w:cs="Arial"/>
+          <w:i/>
+          <w:iCs/>
+          <w:color w:val="000000" w:themeColor="text1"/>
+          <w:lang w:val="en-PH"/>
+        </w:rPr>
+        <w:t>(Lady</w:t>
+      </w:r>
+      <w:r>
+        <w:rPr>
+          <w:rFonts w:cs="Arial"/>
+          <w:i/>
+          <w:iCs/>
+          <w:color w:val="000000" w:themeColor="text1"/>
+          <w:lang w:val="en-PH"/>
+        </w:rPr>
+        <w:t>b</w:t>
+      </w:r>
+      <w:r>
+        <w:rPr>
+          <w:rFonts w:cs="Arial"/>
+          <w:i/>
+          <w:iCs/>
+          <w:color w:val="000000" w:themeColor="text1"/>
+          <w:lang w:val="en-PH"/>
+        </w:rPr>
+        <w:t>ug 2024 2.2 Patch 2)</w:t>
+      </w:r>
+      <w:r>
+        <w:rPr>
+          <w:rFonts w:cs="Arial"/>
+          <w:i/>
+          <w:iCs/>
+          <w:color w:val="000000" w:themeColor="text1"/>
+          <w:lang w:val="en-PH"/>
+        </w:rPr>
+        <w:t xml:space="preserve"> / Native Mobile Development</w:t>
       </w:r>
     </w:p>
     <w:p>
@@ -970,19 +1008,11 @@
           <w:rFonts w:cs="Arial"/>
         </w:rPr>
       </w:pPr>
-      <w:proofErr w:type="gramStart"/>
-      <w:r>
-        <w:rPr>
-          <w:rFonts w:cs="Arial"/>
-        </w:rPr>
-        <w:t>Dashboard(</w:t>
-      </w:r>
-      <w:proofErr w:type="gramEnd"/>
-      <w:r>
-        <w:rPr>
-          <w:rFonts w:cs="Arial"/>
-        </w:rPr>
-        <w:t>VS Code extension)</w:t>
+      <w:r>
+        <w:rPr>
+          <w:rFonts w:cs="Arial"/>
+        </w:rPr>
+        <w:t>Dashboard(VS Code extension)</w:t>
       </w:r>
     </w:p>
     <w:p>
@@ -1051,17 +1081,9 @@
         <w:rPr>
           <w:rFonts w:cs="Arial"/>
         </w:rPr>
-        <w:t>spring-</w:t>
-      </w:r>
-      <w:proofErr w:type="gramStart"/>
-      <w:r>
-        <w:rPr>
-          <w:rFonts w:cs="Arial"/>
-        </w:rPr>
-        <w:t>boot:run</w:t>
+        <w:t>spring-boot:run</w:t>
       </w:r>
       <w:proofErr w:type="spellEnd"/>
-      <w:proofErr w:type="gramEnd"/>
     </w:p>
     <w:p>
       <w:pPr>
@@ -1530,31 +1552,7 @@
         <w:rPr>
           <w:rFonts w:ascii="Arial" w:hAnsi="Arial" w:cs="Arial"/>
         </w:rPr>
-        <w:t>1.</w:t>
-      </w:r>
-      <w:r>
-        <w:rPr>
-          <w:rFonts w:ascii="Arial" w:hAnsi="Arial" w:cs="Arial"/>
-        </w:rPr>
-        <w:t>5</w:t>
-      </w:r>
-      <w:r>
-        <w:rPr>
-          <w:rFonts w:ascii="Arial" w:hAnsi="Arial" w:cs="Arial"/>
-        </w:rPr>
-        <w:t xml:space="preserve">. </w:t>
-      </w:r>
-      <w:r>
-        <w:rPr>
-          <w:rFonts w:ascii="Arial" w:hAnsi="Arial" w:cs="Arial"/>
-        </w:rPr>
-        <w:t xml:space="preserve">Database </w:t>
-      </w:r>
-      <w:r>
-        <w:rPr>
-          <w:rFonts w:ascii="Arial" w:hAnsi="Arial" w:cs="Arial"/>
-        </w:rPr>
-        <w:t>Setup</w:t>
+        <w:t>1.5. Database Setup</w:t>
       </w:r>
     </w:p>
     <w:p>
@@ -1572,12 +1570,6 @@
           <w:lang w:val="en-PH"/>
         </w:rPr>
         <w:tab/>
-      </w:r>
-      <w:r>
-        <w:rPr>
-          <w:rFonts w:cs="Arial"/>
-          <w:lang w:val="en-PH"/>
-        </w:rPr>
         <w:t>Create a Firebase Project</w:t>
       </w:r>
     </w:p>
@@ -1650,21 +1642,7 @@
         <w:rPr>
           <w:rFonts w:cs="Arial"/>
         </w:rPr>
-        <w:t xml:space="preserve">Wait for </w:t>
-      </w:r>
-      <w:proofErr w:type="gramStart"/>
-      <w:r>
-        <w:rPr>
-          <w:rFonts w:cs="Arial"/>
-        </w:rPr>
-        <w:t>project</w:t>
-      </w:r>
-      <w:proofErr w:type="gramEnd"/>
-      <w:r>
-        <w:rPr>
-          <w:rFonts w:cs="Arial"/>
-        </w:rPr>
-        <w:t xml:space="preserve"> to be created</w:t>
+        <w:t>Wait for project to be created</w:t>
       </w:r>
     </w:p>
     <w:p>
@@ -1886,25 +1864,16 @@
           <w:rFonts w:cs="Arial"/>
           <w:lang w:val="en-PH"/>
         </w:rPr>
-        <w:t>com.</w:t>
-      </w:r>
-      <w:proofErr w:type="gramStart"/>
+        <w:t>com.example.</w:t>
+      </w:r>
       <w:r>
         <w:rPr>
           <w:rFonts w:cs="Arial"/>
           <w:lang w:val="en-PH"/>
         </w:rPr>
-        <w:t>example.</w:t>
-      </w:r>
-      <w:r>
-        <w:rPr>
-          <w:rFonts w:cs="Arial"/>
-          <w:lang w:val="en-PH"/>
-        </w:rPr>
         <w:t>Skyber</w:t>
       </w:r>
       <w:proofErr w:type="spellEnd"/>
-      <w:proofErr w:type="gramEnd"/>
       <w:r>
         <w:rPr>
           <w:rFonts w:cs="Arial"/>
@@ -1925,33 +1894,22 @@
           <w:lang w:val="en-PH"/>
         </w:rPr>
       </w:pPr>
-      <w:proofErr w:type="gramStart"/>
       <w:r>
         <w:rPr>
           <w:rFonts w:cs="Arial"/>
           <w:lang w:val="en-PH"/>
         </w:rPr>
-        <w:t>Download</w:t>
-      </w:r>
-      <w:proofErr w:type="gramEnd"/>
+        <w:t>Download google-</w:t>
+      </w:r>
+      <w:proofErr w:type="spellStart"/>
       <w:r>
         <w:rPr>
           <w:rFonts w:cs="Arial"/>
           <w:lang w:val="en-PH"/>
         </w:rPr>
-        <w:t xml:space="preserve"> google-</w:t>
-      </w:r>
-      <w:proofErr w:type="spellStart"/>
-      <w:proofErr w:type="gramStart"/>
-      <w:r>
-        <w:rPr>
-          <w:rFonts w:cs="Arial"/>
-          <w:lang w:val="en-PH"/>
-        </w:rPr>
         <w:t>services.json</w:t>
       </w:r>
       <w:proofErr w:type="spellEnd"/>
-      <w:proofErr w:type="gramEnd"/>
     </w:p>
     <w:p>
       <w:pPr>
@@ -2126,7 +2084,6 @@
         <w:t>Download the JSON file (e.g., firebase-service-</w:t>
       </w:r>
       <w:proofErr w:type="spellStart"/>
-      <w:proofErr w:type="gramStart"/>
       <w:r>
         <w:rPr>
           <w:rFonts w:cs="Arial"/>
@@ -2135,7 +2092,6 @@
         <w:t>account.json</w:t>
       </w:r>
       <w:proofErr w:type="spellEnd"/>
-      <w:proofErr w:type="gramEnd"/>
       <w:r>
         <w:rPr>
           <w:rFonts w:cs="Arial"/>
@@ -2366,21 +2322,11 @@
           <w:r>
             <w:t xml:space="preserve"> of </w:t>
           </w:r>
-          <w:r>
-            <w:fldChar w:fldCharType="begin"/>
-          </w:r>
-          <w:r>
-            <w:instrText xml:space="preserve"> NUMPAGES \*Arabic </w:instrText>
-          </w:r>
-          <w:r>
-            <w:fldChar w:fldCharType="separate"/>
-          </w:r>
-          <w:r>
-            <w:t>12</w:t>
-          </w:r>
-          <w:r>
-            <w:fldChar w:fldCharType="end"/>
-          </w:r>
+          <w:fldSimple w:instr=" NUMPAGES \*Arabic ">
+            <w:r>
+              <w:t>12</w:t>
+            </w:r>
+          </w:fldSimple>
         </w:p>
       </w:tc>
     </w:tr>
@@ -10054,6 +10000,7 @@
   <w:style w:type="character" w:default="1" w:styleId="DefaultParagraphFont">
     <w:name w:val="Default Paragraph Font"/>
     <w:uiPriority w:val="1"/>
+    <w:semiHidden/>
     <w:unhideWhenUsed/>
   </w:style>
   <w:style w:type="table" w:default="1" w:styleId="TableNormal">
@@ -11274,10 +11221,6 @@
 </file>
 
 <file path=customXml/item1.xml><?xml version="1.0" encoding="utf-8"?>
-<LongProperties xmlns="http://schemas.microsoft.com/office/2006/metadata/longProperties"/>
-</file>
-
-<file path=customXml/item2.xml><?xml version="1.0" encoding="utf-8"?>
 <?mso-contentType ?>
 <FormTemplates xmlns="http://schemas.microsoft.com/sharepoint/v3/contenttype/forms">
   <Display>DocumentLibraryForm</Display>
@@ -11286,7 +11229,26 @@
 </FormTemplates>
 </file>
 
+<file path=customXml/item2.xml><?xml version="1.0" encoding="utf-8"?>
+<LongProperties xmlns="http://schemas.microsoft.com/office/2006/metadata/longProperties"/>
+</file>
+
 <file path=customXml/item3.xml><?xml version="1.0" encoding="utf-8"?>
+<p:properties xmlns:p="http://schemas.microsoft.com/office/2006/metadata/properties" xmlns:xsi="http://www.w3.org/2001/XMLSchema-instance" xmlns:pc="http://schemas.microsoft.com/office/infopath/2007/PartnerControls">
+  <documentManagement>
+    <TaxCatchAll xmlns="80678c7e-c949-4483-b895-635861f2eb3c" xsi:nil="true"/>
+    <lcf76f155ced4ddcb4097134ff3c332f xmlns="a4c24e53-346c-4c4b-9f8b-92202ca5545a">
+      <Terms xmlns="http://schemas.microsoft.com/office/infopath/2007/PartnerControls"/>
+    </lcf76f155ced4ddcb4097134ff3c332f>
+  </documentManagement>
+</p:properties>
+</file>
+
+<file path=customXml/item4.xml><?xml version="1.0" encoding="utf-8"?>
+<b:Sources xmlns:b="http://schemas.openxmlformats.org/officeDocument/2006/bibliography" xmlns="http://schemas.openxmlformats.org/officeDocument/2006/bibliography" SelectedStyle="\APASixthEditionOfficeOnline.xsl" StyleName="APA" Version="6"/>
+</file>
+
+<file path=customXml/item5.xml><?xml version="1.0" encoding="utf-8"?>
 <ct:contentTypeSchema xmlns:ct="http://schemas.microsoft.com/office/2006/metadata/contentType" xmlns:ma="http://schemas.microsoft.com/office/2006/metadata/properties/metaAttributes" ct:_="" ma:_="" ma:contentTypeName="Document" ma:contentTypeID="0x0101007F15726F9EA5944EA2347E5872EBDF3C" ma:contentTypeVersion="11" ma:contentTypeDescription="Create a new document." ma:contentTypeScope="" ma:versionID="12f7f6d701eaf337d1726d7e21fcc653">
   <xsd:schema xmlns:xsd="http://www.w3.org/2001/XMLSchema" xmlns:xs="http://www.w3.org/2001/XMLSchema" xmlns:p="http://schemas.microsoft.com/office/2006/metadata/properties" xmlns:ns2="a4c24e53-346c-4c4b-9f8b-92202ca5545a" xmlns:ns3="80678c7e-c949-4483-b895-635861f2eb3c" targetNamespace="http://schemas.microsoft.com/office/2006/metadata/properties" ma:root="true" ma:fieldsID="ba9a8aea0f98147efdf175a1fb41992f" ns2:_="" ns3:_="">
     <xsd:import namespace="a4c24e53-346c-4c4b-9f8b-92202ca5545a"/>
@@ -11481,22 +11443,15 @@
 </ct:contentTypeSchema>
 </file>
 
-<file path=customXml/item4.xml><?xml version="1.0" encoding="utf-8"?>
-<b:Sources xmlns:b="http://schemas.openxmlformats.org/officeDocument/2006/bibliography" xmlns="http://schemas.openxmlformats.org/officeDocument/2006/bibliography" SelectedStyle="\APASixthEditionOfficeOnline.xsl" StyleName="APA" Version="6"/>
+<file path=customXml/itemProps1.xml><?xml version="1.0" encoding="utf-8"?>
+<ds:datastoreItem xmlns:ds="http://schemas.openxmlformats.org/officeDocument/2006/customXml" ds:itemID="{5C4A57C0-CD87-465D-B62B-EFE222010B8A}">
+  <ds:schemaRefs>
+    <ds:schemaRef ds:uri="http://schemas.microsoft.com/sharepoint/v3/contenttype/forms"/>
+  </ds:schemaRefs>
+</ds:datastoreItem>
 </file>
 
-<file path=customXml/item5.xml><?xml version="1.0" encoding="utf-8"?>
-<p:properties xmlns:p="http://schemas.microsoft.com/office/2006/metadata/properties" xmlns:xsi="http://www.w3.org/2001/XMLSchema-instance" xmlns:pc="http://schemas.microsoft.com/office/infopath/2007/PartnerControls">
-  <documentManagement>
-    <TaxCatchAll xmlns="80678c7e-c949-4483-b895-635861f2eb3c" xsi:nil="true"/>
-    <lcf76f155ced4ddcb4097134ff3c332f xmlns="a4c24e53-346c-4c4b-9f8b-92202ca5545a">
-      <Terms xmlns="http://schemas.microsoft.com/office/infopath/2007/PartnerControls"/>
-    </lcf76f155ced4ddcb4097134ff3c332f>
-  </documentManagement>
-</p:properties>
-</file>
-
-<file path=customXml/itemProps1.xml><?xml version="1.0" encoding="utf-8"?>
+<file path=customXml/itemProps2.xml><?xml version="1.0" encoding="utf-8"?>
 <ds:datastoreItem xmlns:ds="http://schemas.openxmlformats.org/officeDocument/2006/customXml" ds:itemID="{3DC0EDF0-54DC-4DF4-AF7D-D2001A077518}">
   <ds:schemaRefs>
     <ds:schemaRef ds:uri="http://schemas.microsoft.com/office/2006/metadata/longProperties"/>
@@ -11504,15 +11459,26 @@
 </ds:datastoreItem>
 </file>
 
-<file path=customXml/itemProps2.xml><?xml version="1.0" encoding="utf-8"?>
-<ds:datastoreItem xmlns:ds="http://schemas.openxmlformats.org/officeDocument/2006/customXml" ds:itemID="{5C4A57C0-CD87-465D-B62B-EFE222010B8A}">
+<file path=customXml/itemProps3.xml><?xml version="1.0" encoding="utf-8"?>
+<ds:datastoreItem xmlns:ds="http://schemas.openxmlformats.org/officeDocument/2006/customXml" ds:itemID="{DEEF27F1-0578-4124-9549-40B8AF4E18B0}">
   <ds:schemaRefs>
-    <ds:schemaRef ds:uri="http://schemas.microsoft.com/sharepoint/v3/contenttype/forms"/>
+    <ds:schemaRef ds:uri="http://schemas.microsoft.com/office/2006/metadata/properties"/>
+    <ds:schemaRef ds:uri="http://schemas.microsoft.com/office/infopath/2007/PartnerControls"/>
+    <ds:schemaRef ds:uri="80678c7e-c949-4483-b895-635861f2eb3c"/>
+    <ds:schemaRef ds:uri="a4c24e53-346c-4c4b-9f8b-92202ca5545a"/>
   </ds:schemaRefs>
 </ds:datastoreItem>
 </file>
 
-<file path=customXml/itemProps3.xml><?xml version="1.0" encoding="utf-8"?>
+<file path=customXml/itemProps4.xml><?xml version="1.0" encoding="utf-8"?>
+<ds:datastoreItem xmlns:ds="http://schemas.openxmlformats.org/officeDocument/2006/customXml" ds:itemID="{6C8A9DDA-13E0-4B8B-A8D8-1D661F93D16C}">
+  <ds:schemaRefs>
+    <ds:schemaRef ds:uri="http://schemas.openxmlformats.org/officeDocument/2006/bibliography"/>
+  </ds:schemaRefs>
+</ds:datastoreItem>
+</file>
+
+<file path=customXml/itemProps5.xml><?xml version="1.0" encoding="utf-8"?>
 <ds:datastoreItem xmlns:ds="http://schemas.openxmlformats.org/officeDocument/2006/customXml" ds:itemID="{07DBDF53-C42A-483B-886D-8D1DD50F9145}">
   <ds:schemaRefs>
     <ds:schemaRef ds:uri="http://schemas.microsoft.com/office/2006/metadata/contentType"/>
@@ -11529,23 +11495,4 @@
     <ds:schemaRef ds:uri="http://schemas.microsoft.com/internal/obd"/>
   </ds:schemaRefs>
 </ds:datastoreItem>
-</file>
-
-<file path=customXml/itemProps4.xml><?xml version="1.0" encoding="utf-8"?>
-<ds:datastoreItem xmlns:ds="http://schemas.openxmlformats.org/officeDocument/2006/customXml" ds:itemID="{6C8A9DDA-13E0-4B8B-A8D8-1D661F93D16C}">
-  <ds:schemaRefs>
-    <ds:schemaRef ds:uri="http://schemas.openxmlformats.org/officeDocument/2006/bibliography"/>
-  </ds:schemaRefs>
-</ds:datastoreItem>
-</file>
-
-<file path=customXml/itemProps5.xml><?xml version="1.0" encoding="utf-8"?>
-<ds:datastoreItem xmlns:ds="http://schemas.openxmlformats.org/officeDocument/2006/customXml" ds:itemID="{DEEF27F1-0578-4124-9549-40B8AF4E18B0}">
-  <ds:schemaRefs>
-    <ds:schemaRef ds:uri="http://schemas.microsoft.com/office/2006/metadata/properties"/>
-    <ds:schemaRef ds:uri="http://schemas.microsoft.com/office/infopath/2007/PartnerControls"/>
-    <ds:schemaRef ds:uri="80678c7e-c949-4483-b895-635861f2eb3c"/>
-    <ds:schemaRef ds:uri="a4c24e53-346c-4c4b-9f8b-92202ca5545a"/>
-  </ds:schemaRefs>
-</ds:datastoreItem>
 </file>
</xml_diff>